<commit_message>
Parte I punto 3
</commit_message>
<xml_diff>
--- a/BermudezLadino_Lab03.docx
+++ b/BermudezLadino_Lab03.docx
@@ -347,25 +347,7 @@
           <w:sz w:val="24"/>
           <w:szCs w:val="24"/>
         </w:rPr>
-        <w:t xml:space="preserve">Javier Iván </w:t>
-      </w:r>
-      <w:proofErr w:type="spellStart"/>
-      <w:r>
-        <w:rPr>
-          <w:rFonts w:ascii="Times New Roman" w:hAnsi="Times New Roman" w:cs="Times New Roman"/>
-          <w:sz w:val="24"/>
-          <w:szCs w:val="24"/>
-        </w:rPr>
-        <w:t>Toquica</w:t>
-      </w:r>
-      <w:proofErr w:type="spellEnd"/>
-      <w:r>
-        <w:rPr>
-          <w:rFonts w:ascii="Times New Roman" w:hAnsi="Times New Roman" w:cs="Times New Roman"/>
-          <w:sz w:val="24"/>
-          <w:szCs w:val="24"/>
-        </w:rPr>
-        <w:t xml:space="preserve"> Barrera</w:t>
+        <w:t>Javier Iván Toquica Barrera</w:t>
       </w:r>
     </w:p>
     <w:p>
@@ -1020,43 +1002,7 @@
         <w:rPr>
           <w:rFonts w:ascii="Times New Roman" w:hAnsi="Times New Roman" w:cs="Times New Roman"/>
         </w:rPr>
-        <w:t xml:space="preserve">Como podemos observar en la </w:t>
-      </w:r>
-      <w:r>
-        <w:rPr>
-          <w:rFonts w:ascii="Times New Roman" w:hAnsi="Times New Roman" w:cs="Times New Roman"/>
-        </w:rPr>
-        <w:t>gráfica</w:t>
-      </w:r>
-      <w:r>
-        <w:rPr>
-          <w:rFonts w:ascii="Times New Roman" w:hAnsi="Times New Roman" w:cs="Times New Roman"/>
-        </w:rPr>
-        <w:t xml:space="preserve"> de la memoria tubo un pico a las </w:t>
-      </w:r>
-      <w:r>
-        <w:rPr>
-          <w:rFonts w:ascii="Times New Roman" w:hAnsi="Times New Roman" w:cs="Times New Roman"/>
-        </w:rPr>
-        <w:t>12</w:t>
-      </w:r>
-      <w:r>
-        <w:rPr>
-          <w:rFonts w:ascii="Times New Roman" w:hAnsi="Times New Roman" w:cs="Times New Roman"/>
-        </w:rPr>
-        <w:t>:</w:t>
-      </w:r>
-      <w:r>
-        <w:rPr>
-          <w:rFonts w:ascii="Times New Roman" w:hAnsi="Times New Roman" w:cs="Times New Roman"/>
-        </w:rPr>
-        <w:t>2</w:t>
-      </w:r>
-      <w:r>
-        <w:rPr>
-          <w:rFonts w:ascii="Times New Roman" w:hAnsi="Times New Roman" w:cs="Times New Roman"/>
-        </w:rPr>
-        <w:t xml:space="preserve">0, lo cual indica que hubo un consumo mayor de memoria, así mismo en este punto el recolector de basura actúa liberando los objetos que él pueda. </w:t>
+        <w:t xml:space="preserve">Como podemos observar en la gráfica de la memoria tubo un pico a las 12:20, lo cual indica que hubo un consumo mayor de memoria, así mismo en este punto el recolector de basura actúa liberando los objetos que él pueda. </w:t>
       </w:r>
     </w:p>
     <w:p>
@@ -1401,31 +1347,7 @@
         <w:rPr>
           <w:rFonts w:ascii="Times New Roman" w:hAnsi="Times New Roman" w:cs="Times New Roman"/>
         </w:rPr>
-        <w:t xml:space="preserve">Como podemos observar la CPU está trabajando más eficientemente debido a que ahora el productor no </w:t>
-      </w:r>
-      <w:r>
-        <w:rPr>
-          <w:rFonts w:ascii="Times New Roman" w:hAnsi="Times New Roman" w:cs="Times New Roman"/>
-        </w:rPr>
-        <w:t>está</w:t>
-      </w:r>
-      <w:r>
-        <w:rPr>
-          <w:rFonts w:ascii="Times New Roman" w:hAnsi="Times New Roman" w:cs="Times New Roman"/>
-        </w:rPr>
-        <w:t xml:space="preserve"> esperando y los recursos se están liberando </w:t>
-      </w:r>
-      <w:r>
-        <w:rPr>
-          <w:rFonts w:ascii="Times New Roman" w:hAnsi="Times New Roman" w:cs="Times New Roman"/>
-        </w:rPr>
-        <w:t>más</w:t>
-      </w:r>
-      <w:r>
-        <w:rPr>
-          <w:rFonts w:ascii="Times New Roman" w:hAnsi="Times New Roman" w:cs="Times New Roman"/>
-        </w:rPr>
-        <w:t xml:space="preserve"> rápido, es por esto </w:t>
+        <w:t xml:space="preserve">Como podemos observar la CPU está trabajando más eficientemente debido a que ahora el productor no está esperando y los recursos se están liberando más rápido, es por esto </w:t>
       </w:r>
       <w:proofErr w:type="gramStart"/>
       <w:r>
@@ -1649,6 +1571,510 @@
     </w:p>
     <w:p>
       <w:pPr>
+        <w:pStyle w:val="Prrafodelista"/>
+        <w:numPr>
+          <w:ilvl w:val="0"/>
+          <w:numId w:val="10"/>
+        </w:numPr>
+        <w:shd w:val="clear" w:color="auto" w:fill="FFFFFF"/>
+        <w:spacing w:before="60" w:after="100" w:afterAutospacing="1" w:line="240" w:lineRule="auto"/>
+        <w:rPr>
+          <w:rFonts w:ascii="Times New Roman" w:eastAsia="Times New Roman" w:hAnsi="Times New Roman" w:cs="Times New Roman"/>
+          <w:color w:val="1F2328"/>
+          <w:sz w:val="24"/>
+          <w:szCs w:val="24"/>
+        </w:rPr>
+      </w:pPr>
+      <w:r>
+        <w:rPr>
+          <w:rFonts w:ascii="Times New Roman" w:eastAsia="Times New Roman" w:hAnsi="Times New Roman" w:cs="Times New Roman"/>
+          <w:color w:val="1F2328"/>
+          <w:sz w:val="24"/>
+          <w:szCs w:val="24"/>
+        </w:rPr>
+        <w:t>Modificaciones Clase StartProduction:</w:t>
+      </w:r>
+    </w:p>
+    <w:p>
+      <w:pPr>
+        <w:shd w:val="clear" w:color="auto" w:fill="FFFFFF"/>
+        <w:spacing w:before="60" w:after="100" w:afterAutospacing="1" w:line="240" w:lineRule="auto"/>
+        <w:ind w:left="720"/>
+        <w:rPr>
+          <w:rFonts w:ascii="Times New Roman" w:eastAsia="Times New Roman" w:hAnsi="Times New Roman" w:cs="Times New Roman"/>
+          <w:color w:val="1F2328"/>
+          <w:sz w:val="24"/>
+          <w:szCs w:val="24"/>
+          <w:lang w:val="es-CO"/>
+        </w:rPr>
+      </w:pPr>
+      <w:r>
+        <w:rPr>
+          <w:noProof/>
+        </w:rPr>
+        <w:drawing>
+          <wp:inline distT="0" distB="0" distL="0" distR="0" wp14:anchorId="56EBBBEE" wp14:editId="6040E687">
+            <wp:extent cx="5409996" cy="3043123"/>
+            <wp:effectExtent l="0" t="0" r="635" b="5080"/>
+            <wp:docPr id="1940504664" name="Imagen 1"/>
+            <wp:cNvGraphicFramePr>
+              <a:graphicFrameLocks xmlns:a="http://schemas.openxmlformats.org/drawingml/2006/main" noChangeAspect="1"/>
+            </wp:cNvGraphicFramePr>
+            <a:graphic xmlns:a="http://schemas.openxmlformats.org/drawingml/2006/main">
+              <a:graphicData uri="http://schemas.openxmlformats.org/drawingml/2006/picture">
+                <pic:pic xmlns:pic="http://schemas.openxmlformats.org/drawingml/2006/picture">
+                  <pic:nvPicPr>
+                    <pic:cNvPr id="1940504664" name=""/>
+                    <pic:cNvPicPr/>
+                  </pic:nvPicPr>
+                  <pic:blipFill>
+                    <a:blip r:embed="rId14"/>
+                    <a:stretch>
+                      <a:fillRect/>
+                    </a:stretch>
+                  </pic:blipFill>
+                  <pic:spPr>
+                    <a:xfrm>
+                      <a:off x="0" y="0"/>
+                      <a:ext cx="5438727" cy="3059284"/>
+                    </a:xfrm>
+                    <a:prstGeom prst="rect">
+                      <a:avLst/>
+                    </a:prstGeom>
+                  </pic:spPr>
+                </pic:pic>
+              </a:graphicData>
+            </a:graphic>
+          </wp:inline>
+        </w:drawing>
+      </w:r>
+    </w:p>
+    <w:p>
+      <w:pPr>
+        <w:pStyle w:val="Prrafodelista"/>
+        <w:numPr>
+          <w:ilvl w:val="0"/>
+          <w:numId w:val="10"/>
+        </w:numPr>
+        <w:shd w:val="clear" w:color="auto" w:fill="FFFFFF"/>
+        <w:spacing w:before="60" w:after="100" w:afterAutospacing="1" w:line="240" w:lineRule="auto"/>
+        <w:rPr>
+          <w:rFonts w:ascii="Times New Roman" w:eastAsia="Times New Roman" w:hAnsi="Times New Roman" w:cs="Times New Roman"/>
+          <w:color w:val="1F2328"/>
+          <w:sz w:val="24"/>
+          <w:szCs w:val="24"/>
+        </w:rPr>
+      </w:pPr>
+      <w:r>
+        <w:rPr>
+          <w:rFonts w:ascii="Times New Roman" w:eastAsia="Times New Roman" w:hAnsi="Times New Roman" w:cs="Times New Roman"/>
+          <w:color w:val="1F2328"/>
+          <w:sz w:val="24"/>
+          <w:szCs w:val="24"/>
+        </w:rPr>
+        <w:t xml:space="preserve">Modificaciones Clase </w:t>
+      </w:r>
+      <w:r>
+        <w:rPr>
+          <w:rFonts w:ascii="Times New Roman" w:eastAsia="Times New Roman" w:hAnsi="Times New Roman" w:cs="Times New Roman"/>
+          <w:color w:val="1F2328"/>
+          <w:sz w:val="24"/>
+          <w:szCs w:val="24"/>
+        </w:rPr>
+        <w:t>Producer</w:t>
+      </w:r>
+      <w:r>
+        <w:rPr>
+          <w:rFonts w:ascii="Times New Roman" w:eastAsia="Times New Roman" w:hAnsi="Times New Roman" w:cs="Times New Roman"/>
+          <w:color w:val="1F2328"/>
+          <w:sz w:val="24"/>
+          <w:szCs w:val="24"/>
+        </w:rPr>
+        <w:t>:</w:t>
+      </w:r>
+    </w:p>
+    <w:p>
+      <w:pPr>
+        <w:shd w:val="clear" w:color="auto" w:fill="FFFFFF"/>
+        <w:spacing w:before="60" w:after="100" w:afterAutospacing="1" w:line="240" w:lineRule="auto"/>
+        <w:ind w:left="720"/>
+        <w:rPr>
+          <w:rFonts w:ascii="Times New Roman" w:eastAsia="Times New Roman" w:hAnsi="Times New Roman" w:cs="Times New Roman"/>
+          <w:color w:val="1F2328"/>
+          <w:sz w:val="24"/>
+          <w:szCs w:val="24"/>
+          <w:lang w:val="es-CO"/>
+        </w:rPr>
+      </w:pPr>
+      <w:r>
+        <w:rPr>
+          <w:noProof/>
+        </w:rPr>
+        <w:drawing>
+          <wp:inline distT="0" distB="0" distL="0" distR="0" wp14:anchorId="073EDCD5" wp14:editId="2F1563D9">
+            <wp:extent cx="5449010" cy="3065069"/>
+            <wp:effectExtent l="0" t="0" r="0" b="2540"/>
+            <wp:docPr id="648476416" name="Imagen 1" descr="Captura de pantalla de computadora&#10;&#10;Descripción generada automáticamente"/>
+            <wp:cNvGraphicFramePr>
+              <a:graphicFrameLocks xmlns:a="http://schemas.openxmlformats.org/drawingml/2006/main" noChangeAspect="1"/>
+            </wp:cNvGraphicFramePr>
+            <a:graphic xmlns:a="http://schemas.openxmlformats.org/drawingml/2006/main">
+              <a:graphicData uri="http://schemas.openxmlformats.org/drawingml/2006/picture">
+                <pic:pic xmlns:pic="http://schemas.openxmlformats.org/drawingml/2006/picture">
+                  <pic:nvPicPr>
+                    <pic:cNvPr id="648476416" name="Imagen 1" descr="Captura de pantalla de computadora&#10;&#10;Descripción generada automáticamente"/>
+                    <pic:cNvPicPr/>
+                  </pic:nvPicPr>
+                  <pic:blipFill>
+                    <a:blip r:embed="rId15"/>
+                    <a:stretch>
+                      <a:fillRect/>
+                    </a:stretch>
+                  </pic:blipFill>
+                  <pic:spPr>
+                    <a:xfrm>
+                      <a:off x="0" y="0"/>
+                      <a:ext cx="5480066" cy="3082538"/>
+                    </a:xfrm>
+                    <a:prstGeom prst="rect">
+                      <a:avLst/>
+                    </a:prstGeom>
+                  </pic:spPr>
+                </pic:pic>
+              </a:graphicData>
+            </a:graphic>
+          </wp:inline>
+        </w:drawing>
+      </w:r>
+    </w:p>
+    <w:p>
+      <w:pPr>
+        <w:pStyle w:val="Prrafodelista"/>
+        <w:numPr>
+          <w:ilvl w:val="0"/>
+          <w:numId w:val="10"/>
+        </w:numPr>
+        <w:shd w:val="clear" w:color="auto" w:fill="FFFFFF"/>
+        <w:spacing w:before="60" w:after="100" w:afterAutospacing="1" w:line="240" w:lineRule="auto"/>
+        <w:rPr>
+          <w:rFonts w:ascii="Times New Roman" w:eastAsia="Times New Roman" w:hAnsi="Times New Roman" w:cs="Times New Roman"/>
+          <w:color w:val="1F2328"/>
+          <w:sz w:val="24"/>
+          <w:szCs w:val="24"/>
+        </w:rPr>
+      </w:pPr>
+      <w:r>
+        <w:rPr>
+          <w:rFonts w:ascii="Times New Roman" w:eastAsia="Times New Roman" w:hAnsi="Times New Roman" w:cs="Times New Roman"/>
+          <w:color w:val="1F2328"/>
+          <w:sz w:val="24"/>
+          <w:szCs w:val="24"/>
+        </w:rPr>
+        <w:lastRenderedPageBreak/>
+        <w:t xml:space="preserve">Modificaciones Clase </w:t>
+      </w:r>
+      <w:r>
+        <w:rPr>
+          <w:rFonts w:ascii="Times New Roman" w:eastAsia="Times New Roman" w:hAnsi="Times New Roman" w:cs="Times New Roman"/>
+          <w:color w:val="1F2328"/>
+          <w:sz w:val="24"/>
+          <w:szCs w:val="24"/>
+        </w:rPr>
+        <w:t>Consumer</w:t>
+      </w:r>
+      <w:r>
+        <w:rPr>
+          <w:rFonts w:ascii="Times New Roman" w:eastAsia="Times New Roman" w:hAnsi="Times New Roman" w:cs="Times New Roman"/>
+          <w:color w:val="1F2328"/>
+          <w:sz w:val="24"/>
+          <w:szCs w:val="24"/>
+        </w:rPr>
+        <w:t>:</w:t>
+      </w:r>
+    </w:p>
+    <w:p>
+      <w:pPr>
+        <w:shd w:val="clear" w:color="auto" w:fill="FFFFFF"/>
+        <w:spacing w:before="60" w:after="100" w:afterAutospacing="1" w:line="240" w:lineRule="auto"/>
+        <w:ind w:left="720"/>
+        <w:rPr>
+          <w:rFonts w:ascii="Times New Roman" w:eastAsia="Times New Roman" w:hAnsi="Times New Roman" w:cs="Times New Roman"/>
+          <w:color w:val="1F2328"/>
+          <w:sz w:val="24"/>
+          <w:szCs w:val="24"/>
+          <w:lang w:val="es-CO"/>
+        </w:rPr>
+      </w:pPr>
+      <w:r>
+        <w:rPr>
+          <w:noProof/>
+        </w:rPr>
+        <w:drawing>
+          <wp:inline distT="0" distB="0" distL="0" distR="0" wp14:anchorId="21D83C8D" wp14:editId="6B1F1CD0">
+            <wp:extent cx="5713171" cy="3207555"/>
+            <wp:effectExtent l="0" t="0" r="1905" b="0"/>
+            <wp:docPr id="1044814730" name="Imagen 1"/>
+            <wp:cNvGraphicFramePr>
+              <a:graphicFrameLocks xmlns:a="http://schemas.openxmlformats.org/drawingml/2006/main" noChangeAspect="1"/>
+            </wp:cNvGraphicFramePr>
+            <a:graphic xmlns:a="http://schemas.openxmlformats.org/drawingml/2006/main">
+              <a:graphicData uri="http://schemas.openxmlformats.org/drawingml/2006/picture">
+                <pic:pic xmlns:pic="http://schemas.openxmlformats.org/drawingml/2006/picture">
+                  <pic:nvPicPr>
+                    <pic:cNvPr id="1044814730" name=""/>
+                    <pic:cNvPicPr/>
+                  </pic:nvPicPr>
+                  <pic:blipFill>
+                    <a:blip r:embed="rId16"/>
+                    <a:stretch>
+                      <a:fillRect/>
+                    </a:stretch>
+                  </pic:blipFill>
+                  <pic:spPr>
+                    <a:xfrm>
+                      <a:off x="0" y="0"/>
+                      <a:ext cx="5723533" cy="3213372"/>
+                    </a:xfrm>
+                    <a:prstGeom prst="rect">
+                      <a:avLst/>
+                    </a:prstGeom>
+                  </pic:spPr>
+                </pic:pic>
+              </a:graphicData>
+            </a:graphic>
+          </wp:inline>
+        </w:drawing>
+      </w:r>
+    </w:p>
+    <w:p>
+      <w:pPr>
+        <w:pStyle w:val="Prrafodelista"/>
+        <w:numPr>
+          <w:ilvl w:val="0"/>
+          <w:numId w:val="10"/>
+        </w:numPr>
+        <w:shd w:val="clear" w:color="auto" w:fill="FFFFFF"/>
+        <w:spacing w:before="60" w:after="100" w:afterAutospacing="1" w:line="240" w:lineRule="auto"/>
+        <w:rPr>
+          <w:rFonts w:ascii="Times New Roman" w:eastAsia="Times New Roman" w:hAnsi="Times New Roman" w:cs="Times New Roman"/>
+          <w:color w:val="1F2328"/>
+          <w:sz w:val="24"/>
+          <w:szCs w:val="24"/>
+        </w:rPr>
+      </w:pPr>
+      <w:r>
+        <w:rPr>
+          <w:rFonts w:ascii="Times New Roman" w:eastAsia="Times New Roman" w:hAnsi="Times New Roman" w:cs="Times New Roman"/>
+          <w:color w:val="1F2328"/>
+          <w:sz w:val="24"/>
+          <w:szCs w:val="24"/>
+        </w:rPr>
+        <w:t>Resultados ejecución</w:t>
+      </w:r>
+      <w:r>
+        <w:rPr>
+          <w:rFonts w:ascii="Times New Roman" w:eastAsia="Times New Roman" w:hAnsi="Times New Roman" w:cs="Times New Roman"/>
+          <w:color w:val="1F2328"/>
+          <w:sz w:val="24"/>
+          <w:szCs w:val="24"/>
+        </w:rPr>
+        <w:t>:</w:t>
+      </w:r>
+    </w:p>
+    <w:p>
+      <w:pPr>
+        <w:shd w:val="clear" w:color="auto" w:fill="FFFFFF"/>
+        <w:spacing w:before="60" w:after="100" w:afterAutospacing="1" w:line="240" w:lineRule="auto"/>
+        <w:ind w:left="720"/>
+        <w:rPr>
+          <w:rFonts w:ascii="Times New Roman" w:eastAsia="Times New Roman" w:hAnsi="Times New Roman" w:cs="Times New Roman"/>
+          <w:color w:val="1F2328"/>
+          <w:sz w:val="24"/>
+          <w:szCs w:val="24"/>
+          <w:lang w:val="es-CO"/>
+        </w:rPr>
+      </w:pPr>
+      <w:r>
+        <w:rPr>
+          <w:noProof/>
+        </w:rPr>
+        <w:drawing>
+          <wp:inline distT="0" distB="0" distL="0" distR="0" wp14:anchorId="22817FF4" wp14:editId="20307F6E">
+            <wp:extent cx="5642914" cy="3174140"/>
+            <wp:effectExtent l="19050" t="19050" r="15240" b="26670"/>
+            <wp:docPr id="1981331816" name="Imagen 1"/>
+            <wp:cNvGraphicFramePr>
+              <a:graphicFrameLocks xmlns:a="http://schemas.openxmlformats.org/drawingml/2006/main" noChangeAspect="1"/>
+            </wp:cNvGraphicFramePr>
+            <a:graphic xmlns:a="http://schemas.openxmlformats.org/drawingml/2006/main">
+              <a:graphicData uri="http://schemas.openxmlformats.org/drawingml/2006/picture">
+                <pic:pic xmlns:pic="http://schemas.openxmlformats.org/drawingml/2006/picture">
+                  <pic:nvPicPr>
+                    <pic:cNvPr id="1981331816" name=""/>
+                    <pic:cNvPicPr/>
+                  </pic:nvPicPr>
+                  <pic:blipFill>
+                    <a:blip r:embed="rId17"/>
+                    <a:stretch>
+                      <a:fillRect/>
+                    </a:stretch>
+                  </pic:blipFill>
+                  <pic:spPr>
+                    <a:xfrm>
+                      <a:off x="0" y="0"/>
+                      <a:ext cx="5654133" cy="3180451"/>
+                    </a:xfrm>
+                    <a:prstGeom prst="rect">
+                      <a:avLst/>
+                    </a:prstGeom>
+                    <a:ln>
+                      <a:solidFill>
+                        <a:schemeClr val="tx1"/>
+                      </a:solidFill>
+                    </a:ln>
+                  </pic:spPr>
+                </pic:pic>
+              </a:graphicData>
+            </a:graphic>
+          </wp:inline>
+        </w:drawing>
+      </w:r>
+    </w:p>
+    <w:p>
+      <w:pPr>
+        <w:shd w:val="clear" w:color="auto" w:fill="FFFFFF"/>
+        <w:spacing w:before="60" w:after="100" w:afterAutospacing="1" w:line="240" w:lineRule="auto"/>
+        <w:ind w:left="720"/>
+        <w:rPr>
+          <w:rFonts w:ascii="Times New Roman" w:eastAsia="Times New Roman" w:hAnsi="Times New Roman" w:cs="Times New Roman"/>
+          <w:color w:val="1F2328"/>
+          <w:sz w:val="24"/>
+          <w:szCs w:val="24"/>
+          <w:lang w:val="es-CO"/>
+        </w:rPr>
+      </w:pPr>
+      <w:r>
+        <w:rPr>
+          <w:noProof/>
+        </w:rPr>
+        <w:lastRenderedPageBreak/>
+        <w:drawing>
+          <wp:inline distT="0" distB="0" distL="0" distR="0" wp14:anchorId="0B5379D3" wp14:editId="53DBEF42">
+            <wp:extent cx="4757775" cy="2322465"/>
+            <wp:effectExtent l="19050" t="19050" r="24130" b="20955"/>
+            <wp:docPr id="1416868900" name="Imagen 1" descr="Interfaz de usuario gráfica, Aplicación, Tabla, Excel&#10;&#10;Descripción generada automáticamente"/>
+            <wp:cNvGraphicFramePr>
+              <a:graphicFrameLocks xmlns:a="http://schemas.openxmlformats.org/drawingml/2006/main" noChangeAspect="1"/>
+            </wp:cNvGraphicFramePr>
+            <a:graphic xmlns:a="http://schemas.openxmlformats.org/drawingml/2006/main">
+              <a:graphicData uri="http://schemas.openxmlformats.org/drawingml/2006/picture">
+                <pic:pic xmlns:pic="http://schemas.openxmlformats.org/drawingml/2006/picture">
+                  <pic:nvPicPr>
+                    <pic:cNvPr id="1416868900" name="Imagen 1" descr="Interfaz de usuario gráfica, Aplicación, Tabla, Excel&#10;&#10;Descripción generada automáticamente"/>
+                    <pic:cNvPicPr/>
+                  </pic:nvPicPr>
+                  <pic:blipFill>
+                    <a:blip r:embed="rId18"/>
+                    <a:stretch>
+                      <a:fillRect/>
+                    </a:stretch>
+                  </pic:blipFill>
+                  <pic:spPr>
+                    <a:xfrm>
+                      <a:off x="0" y="0"/>
+                      <a:ext cx="4772565" cy="2329685"/>
+                    </a:xfrm>
+                    <a:prstGeom prst="rect">
+                      <a:avLst/>
+                    </a:prstGeom>
+                    <a:ln>
+                      <a:solidFill>
+                        <a:schemeClr val="tx1"/>
+                      </a:solidFill>
+                    </a:ln>
+                  </pic:spPr>
+                </pic:pic>
+              </a:graphicData>
+            </a:graphic>
+          </wp:inline>
+        </w:drawing>
+      </w:r>
+    </w:p>
+    <w:p>
+      <w:pPr>
+        <w:shd w:val="clear" w:color="auto" w:fill="FFFFFF"/>
+        <w:spacing w:before="60" w:after="100" w:afterAutospacing="1" w:line="240" w:lineRule="auto"/>
+        <w:ind w:left="720"/>
+        <w:rPr>
+          <w:rFonts w:ascii="Times New Roman" w:eastAsia="Times New Roman" w:hAnsi="Times New Roman" w:cs="Times New Roman"/>
+          <w:color w:val="1F2328"/>
+          <w:sz w:val="24"/>
+          <w:szCs w:val="24"/>
+          <w:lang w:val="es-CO"/>
+        </w:rPr>
+      </w:pPr>
+      <w:r>
+        <w:rPr>
+          <w:noProof/>
+        </w:rPr>
+        <w:drawing>
+          <wp:inline distT="0" distB="0" distL="0" distR="0" wp14:anchorId="0C0A4D15" wp14:editId="5DFE3C59">
+            <wp:extent cx="4798771" cy="2480903"/>
+            <wp:effectExtent l="19050" t="19050" r="20955" b="15240"/>
+            <wp:docPr id="1462238999" name="Imagen 1" descr="Gráfico, Histograma&#10;&#10;Descripción generada automáticamente"/>
+            <wp:cNvGraphicFramePr>
+              <a:graphicFrameLocks xmlns:a="http://schemas.openxmlformats.org/drawingml/2006/main" noChangeAspect="1"/>
+            </wp:cNvGraphicFramePr>
+            <a:graphic xmlns:a="http://schemas.openxmlformats.org/drawingml/2006/main">
+              <a:graphicData uri="http://schemas.openxmlformats.org/drawingml/2006/picture">
+                <pic:pic xmlns:pic="http://schemas.openxmlformats.org/drawingml/2006/picture">
+                  <pic:nvPicPr>
+                    <pic:cNvPr id="1462238999" name="Imagen 1" descr="Gráfico, Histograma&#10;&#10;Descripción generada automáticamente"/>
+                    <pic:cNvPicPr/>
+                  </pic:nvPicPr>
+                  <pic:blipFill>
+                    <a:blip r:embed="rId19"/>
+                    <a:stretch>
+                      <a:fillRect/>
+                    </a:stretch>
+                  </pic:blipFill>
+                  <pic:spPr>
+                    <a:xfrm>
+                      <a:off x="0" y="0"/>
+                      <a:ext cx="4810213" cy="2486818"/>
+                    </a:xfrm>
+                    <a:prstGeom prst="rect">
+                      <a:avLst/>
+                    </a:prstGeom>
+                    <a:ln>
+                      <a:solidFill>
+                        <a:schemeClr val="tx1"/>
+                      </a:solidFill>
+                    </a:ln>
+                  </pic:spPr>
+                </pic:pic>
+              </a:graphicData>
+            </a:graphic>
+          </wp:inline>
+        </w:drawing>
+      </w:r>
+    </w:p>
+    <w:p>
+      <w:pPr>
+        <w:shd w:val="clear" w:color="auto" w:fill="FFFFFF"/>
+        <w:spacing w:before="60" w:after="100" w:afterAutospacing="1" w:line="240" w:lineRule="auto"/>
+        <w:ind w:left="720"/>
+        <w:rPr>
+          <w:rFonts w:ascii="Times New Roman" w:eastAsia="Times New Roman" w:hAnsi="Times New Roman" w:cs="Times New Roman"/>
+          <w:color w:val="1F2328"/>
+          <w:sz w:val="24"/>
+          <w:szCs w:val="24"/>
+          <w:lang w:val="es-CO"/>
+        </w:rPr>
+      </w:pPr>
+    </w:p>
+    <w:p>
+      <w:pPr>
         <w:shd w:val="clear" w:color="auto" w:fill="FFFFFF"/>
         <w:spacing w:after="240" w:line="240" w:lineRule="auto"/>
         <w:ind w:left="360"/>
@@ -1891,6 +2317,20 @@
       <w:pPr>
         <w:shd w:val="clear" w:color="auto" w:fill="FFFFFF"/>
         <w:spacing w:before="60" w:after="100" w:afterAutospacing="1" w:line="240" w:lineRule="auto"/>
+        <w:ind w:left="720"/>
+        <w:rPr>
+          <w:rFonts w:ascii="Times New Roman" w:eastAsia="Times New Roman" w:hAnsi="Times New Roman" w:cs="Times New Roman"/>
+          <w:color w:val="1F2328"/>
+          <w:sz w:val="24"/>
+          <w:szCs w:val="24"/>
+          <w:lang w:val="es-CO"/>
+        </w:rPr>
+      </w:pPr>
+    </w:p>
+    <w:p>
+      <w:pPr>
+        <w:shd w:val="clear" w:color="auto" w:fill="FFFFFF"/>
+        <w:spacing w:before="60" w:after="100" w:afterAutospacing="1" w:line="240" w:lineRule="auto"/>
         <w:rPr>
           <w:rFonts w:ascii="Times New Roman" w:eastAsia="Times New Roman" w:hAnsi="Times New Roman" w:cs="Times New Roman"/>
           <w:b/>
@@ -1911,6 +2351,7 @@
           <w:szCs w:val="28"/>
           <w:lang w:eastAsia="es-CO"/>
         </w:rPr>
+        <w:lastRenderedPageBreak/>
         <w:t>Parte I</w:t>
       </w:r>
       <w:r>
@@ -2311,18 +2752,7 @@
           <w:szCs w:val="24"/>
           <w:lang w:val="es-CO"/>
         </w:rPr>
-        <w:t xml:space="preserve">), es que el programa consulta la lista cuyos valores va a imprimir, a la vez que otros hilos modifican sus valores. Para corregir esto, haga lo que sea necesario para que </w:t>
-      </w:r>
-      <w:r>
-        <w:rPr>
-          <w:rFonts w:ascii="Times New Roman" w:eastAsia="Times New Roman" w:hAnsi="Times New Roman" w:cs="Times New Roman"/>
-          <w:color w:val="1F2328"/>
-          <w:sz w:val="24"/>
-          <w:szCs w:val="24"/>
-          <w:lang w:val="es-CO"/>
-        </w:rPr>
-        <w:lastRenderedPageBreak/>
-        <w:t xml:space="preserve">efectivamente, antes de imprimir los resultados actuales, se pausen todos los demás hilos. </w:t>
+        <w:t xml:space="preserve">), es que el programa consulta la lista cuyos valores va a imprimir, a la vez que otros hilos modifican sus valores. Para corregir esto, haga lo que sea necesario para que efectivamente, antes de imprimir los resultados actuales, se pausen todos los demás hilos. </w:t>
       </w:r>
       <w:proofErr w:type="spellStart"/>
       <w:r>
@@ -2933,6 +3363,7 @@
           <w:szCs w:val="24"/>
           <w:lang w:val="es-CO"/>
         </w:rPr>
+        <w:lastRenderedPageBreak/>
         <w:t>Plantee una estrategia para corregir el problema antes identificado (puede revisar de nuevo las páginas 206 y 207 de </w:t>
       </w:r>
       <w:r>
@@ -3219,6 +3650,46 @@
           <w:lang w:val="es-CO"/>
         </w:rPr>
         <w:t>Para finalizar, implemente la opción STOP.</w:t>
+      </w:r>
+    </w:p>
+    <w:p>
+      <w:pPr>
+        <w:shd w:val="clear" w:color="auto" w:fill="FFFFFF"/>
+        <w:spacing w:before="240" w:after="240" w:line="240" w:lineRule="auto"/>
+        <w:rPr>
+          <w:rFonts w:ascii="Times New Roman" w:eastAsia="Times New Roman" w:hAnsi="Times New Roman" w:cs="Times New Roman"/>
+          <w:color w:val="1F2328"/>
+          <w:sz w:val="24"/>
+          <w:szCs w:val="24"/>
+          <w:lang w:val="es-CO"/>
+        </w:rPr>
+      </w:pPr>
+    </w:p>
+    <w:p>
+      <w:pPr>
+        <w:pStyle w:val="Prrafodelista"/>
+        <w:numPr>
+          <w:ilvl w:val="0"/>
+          <w:numId w:val="1"/>
+        </w:numPr>
+        <w:shd w:val="clear" w:color="auto" w:fill="FFFFFF"/>
+        <w:spacing w:before="240" w:after="240" w:line="240" w:lineRule="auto"/>
+        <w:rPr>
+          <w:rFonts w:ascii="Times New Roman" w:eastAsia="Times New Roman" w:hAnsi="Times New Roman" w:cs="Times New Roman"/>
+          <w:color w:val="1F2328"/>
+          <w:sz w:val="24"/>
+          <w:szCs w:val="24"/>
+        </w:rPr>
+      </w:pPr>
+      <w:r>
+        <w:rPr>
+          <w:rFonts w:ascii="Times New Roman" w:hAnsi="Times New Roman" w:cs="Times New Roman"/>
+          <w:b/>
+          <w:bCs/>
+          <w:sz w:val="32"/>
+          <w:szCs w:val="32"/>
+        </w:rPr>
+        <w:t>Conclusiones</w:t>
       </w:r>
     </w:p>
     <w:p>
@@ -3692,8 +4163,8 @@
   <w:abstractNum w:abstractNumId="5" w15:restartNumberingAfterBreak="0">
     <w:nsid w:val="56066FCE"/>
     <w:multiLevelType w:val="hybridMultilevel"/>
-    <w:tmpl w:val="E634F416"/>
-    <w:lvl w:ilvl="0" w:tplc="9EE40284">
+    <w:tmpl w:val="0B0AFA36"/>
+    <w:lvl w:ilvl="0" w:tplc="71ECE2FA">
       <w:start w:val="1"/>
       <w:numFmt w:val="upperRoman"/>
       <w:lvlText w:val="%1."/>
@@ -3701,6 +4172,12 @@
       <w:pPr>
         <w:ind w:left="360" w:hanging="360"/>
       </w:pPr>
+      <w:rPr>
+        <w:b/>
+        <w:bCs/>
+        <w:sz w:val="32"/>
+        <w:szCs w:val="32"/>
+      </w:rPr>
     </w:lvl>
     <w:lvl w:ilvl="1" w:tplc="240A0019">
       <w:start w:val="1"/>
@@ -3776,6 +4253,119 @@
     </w:lvl>
   </w:abstractNum>
   <w:abstractNum w:abstractNumId="6" w15:restartNumberingAfterBreak="0">
+    <w:nsid w:val="599F7227"/>
+    <w:multiLevelType w:val="hybridMultilevel"/>
+    <w:tmpl w:val="EE28FF9C"/>
+    <w:lvl w:ilvl="0" w:tplc="240A000B">
+      <w:start w:val="1"/>
+      <w:numFmt w:val="bullet"/>
+      <w:lvlText w:val=""/>
+      <w:lvlJc w:val="left"/>
+      <w:pPr>
+        <w:ind w:left="1069" w:hanging="360"/>
+      </w:pPr>
+      <w:rPr>
+        <w:rFonts w:ascii="Wingdings" w:hAnsi="Wingdings" w:hint="default"/>
+      </w:rPr>
+    </w:lvl>
+    <w:lvl w:ilvl="1" w:tplc="240A0003" w:tentative="1">
+      <w:start w:val="1"/>
+      <w:numFmt w:val="bullet"/>
+      <w:lvlText w:val="o"/>
+      <w:lvlJc w:val="left"/>
+      <w:pPr>
+        <w:ind w:left="1789" w:hanging="360"/>
+      </w:pPr>
+      <w:rPr>
+        <w:rFonts w:ascii="Courier New" w:hAnsi="Courier New" w:cs="Courier New" w:hint="default"/>
+      </w:rPr>
+    </w:lvl>
+    <w:lvl w:ilvl="2" w:tplc="240A0005" w:tentative="1">
+      <w:start w:val="1"/>
+      <w:numFmt w:val="bullet"/>
+      <w:lvlText w:val=""/>
+      <w:lvlJc w:val="left"/>
+      <w:pPr>
+        <w:ind w:left="2509" w:hanging="360"/>
+      </w:pPr>
+      <w:rPr>
+        <w:rFonts w:ascii="Wingdings" w:hAnsi="Wingdings" w:hint="default"/>
+      </w:rPr>
+    </w:lvl>
+    <w:lvl w:ilvl="3" w:tplc="240A0001" w:tentative="1">
+      <w:start w:val="1"/>
+      <w:numFmt w:val="bullet"/>
+      <w:lvlText w:val=""/>
+      <w:lvlJc w:val="left"/>
+      <w:pPr>
+        <w:ind w:left="3229" w:hanging="360"/>
+      </w:pPr>
+      <w:rPr>
+        <w:rFonts w:ascii="Symbol" w:hAnsi="Symbol" w:hint="default"/>
+      </w:rPr>
+    </w:lvl>
+    <w:lvl w:ilvl="4" w:tplc="240A0003" w:tentative="1">
+      <w:start w:val="1"/>
+      <w:numFmt w:val="bullet"/>
+      <w:lvlText w:val="o"/>
+      <w:lvlJc w:val="left"/>
+      <w:pPr>
+        <w:ind w:left="3949" w:hanging="360"/>
+      </w:pPr>
+      <w:rPr>
+        <w:rFonts w:ascii="Courier New" w:hAnsi="Courier New" w:cs="Courier New" w:hint="default"/>
+      </w:rPr>
+    </w:lvl>
+    <w:lvl w:ilvl="5" w:tplc="240A0005" w:tentative="1">
+      <w:start w:val="1"/>
+      <w:numFmt w:val="bullet"/>
+      <w:lvlText w:val=""/>
+      <w:lvlJc w:val="left"/>
+      <w:pPr>
+        <w:ind w:left="4669" w:hanging="360"/>
+      </w:pPr>
+      <w:rPr>
+        <w:rFonts w:ascii="Wingdings" w:hAnsi="Wingdings" w:hint="default"/>
+      </w:rPr>
+    </w:lvl>
+    <w:lvl w:ilvl="6" w:tplc="240A0001" w:tentative="1">
+      <w:start w:val="1"/>
+      <w:numFmt w:val="bullet"/>
+      <w:lvlText w:val=""/>
+      <w:lvlJc w:val="left"/>
+      <w:pPr>
+        <w:ind w:left="5389" w:hanging="360"/>
+      </w:pPr>
+      <w:rPr>
+        <w:rFonts w:ascii="Symbol" w:hAnsi="Symbol" w:hint="default"/>
+      </w:rPr>
+    </w:lvl>
+    <w:lvl w:ilvl="7" w:tplc="240A0003" w:tentative="1">
+      <w:start w:val="1"/>
+      <w:numFmt w:val="bullet"/>
+      <w:lvlText w:val="o"/>
+      <w:lvlJc w:val="left"/>
+      <w:pPr>
+        <w:ind w:left="6109" w:hanging="360"/>
+      </w:pPr>
+      <w:rPr>
+        <w:rFonts w:ascii="Courier New" w:hAnsi="Courier New" w:cs="Courier New" w:hint="default"/>
+      </w:rPr>
+    </w:lvl>
+    <w:lvl w:ilvl="8" w:tplc="240A0005" w:tentative="1">
+      <w:start w:val="1"/>
+      <w:numFmt w:val="bullet"/>
+      <w:lvlText w:val=""/>
+      <w:lvlJc w:val="left"/>
+      <w:pPr>
+        <w:ind w:left="6829" w:hanging="360"/>
+      </w:pPr>
+      <w:rPr>
+        <w:rFonts w:ascii="Wingdings" w:hAnsi="Wingdings" w:hint="default"/>
+      </w:rPr>
+    </w:lvl>
+  </w:abstractNum>
+  <w:abstractNum w:abstractNumId="7" w15:restartNumberingAfterBreak="0">
     <w:nsid w:val="7396002D"/>
     <w:multiLevelType w:val="multilevel"/>
     <w:tmpl w:val="C75220FA"/>
@@ -3892,7 +4482,7 @@
       </w:pPr>
     </w:lvl>
   </w:abstractNum>
-  <w:abstractNum w:abstractNumId="7" w15:restartNumberingAfterBreak="0">
+  <w:abstractNum w:abstractNumId="8" w15:restartNumberingAfterBreak="0">
     <w:nsid w:val="7F0E07F8"/>
     <w:multiLevelType w:val="hybridMultilevel"/>
     <w:tmpl w:val="DFD44C16"/>
@@ -4042,7 +4632,7 @@
     <w:abstractNumId w:val="4"/>
   </w:num>
   <w:num w:numId="4" w16cid:durableId="38822466">
-    <w:abstractNumId w:val="6"/>
+    <w:abstractNumId w:val="7"/>
   </w:num>
   <w:num w:numId="5" w16cid:durableId="1846627310">
     <w:abstractNumId w:val="0"/>
@@ -4057,7 +4647,10 @@
     <w:abstractNumId w:val="5"/>
   </w:num>
   <w:num w:numId="9" w16cid:durableId="1431773532">
-    <w:abstractNumId w:val="7"/>
+    <w:abstractNumId w:val="8"/>
+  </w:num>
+  <w:num w:numId="10" w16cid:durableId="308024796">
+    <w:abstractNumId w:val="6"/>
   </w:num>
 </w:numbering>
 </file>

</xml_diff>